<commit_message>
minor speed enhancements and bug fixes
--removed post process multi layer error file generation when only using single layer functionality
--added missing  initialization of string variable
--updated function (insert_point) to be re-usuable thought gwreduce_flux.  This insures the checks and inserts are standardized and easily maintainable.
</commit_message>
<xml_diff>
--- a/docs/00_hssmbuilder_build_hssm.py_CACIE_Tools.ctp.docx
+++ b/docs/00_hssmbuilder_build_hssm.py_CACIE_Tools.ctp.docx
@@ -10655,7 +10655,88 @@
                 <w:rFonts w:ascii="Arial" w:hAnsi="Arial"/>
                 <w:sz w:val="20"/>
               </w:rPr>
-              <w:t xml:space="preserve">Should have been spread between 39-93,39-94,40-94,40-95,41-95 starting </w:t>
+              <w:t xml:space="preserve">Should have been spread between </w:t>
+            </w:r>
+            <w:ins w:id="9" w:author="Neil Powers" w:date="2020-07-16T08:27:00Z">
+              <w:r>
+                <w:rPr>
+                  <w:rFonts w:ascii="Arial" w:hAnsi="Arial"/>
+                  <w:sz w:val="20"/>
+                </w:rPr>
+                <w:t>3</w:t>
+              </w:r>
+            </w:ins>
+            <w:ins w:id="10" w:author="Neil Powers" w:date="2020-07-16T08:28:00Z">
+              <w:r>
+                <w:rPr>
+                  <w:rFonts w:ascii="Arial" w:hAnsi="Arial"/>
+                  <w:sz w:val="20"/>
+                </w:rPr>
+                <w:t>6</w:t>
+              </w:r>
+            </w:ins>
+            <w:ins w:id="11" w:author="Neil Powers" w:date="2020-07-16T08:27:00Z">
+              <w:r>
+                <w:rPr>
+                  <w:rFonts w:ascii="Arial" w:hAnsi="Arial"/>
+                  <w:sz w:val="20"/>
+                </w:rPr>
+                <w:t>-9</w:t>
+              </w:r>
+            </w:ins>
+            <w:ins w:id="12" w:author="Neil Powers" w:date="2020-07-16T08:28:00Z">
+              <w:r>
+                <w:rPr>
+                  <w:rFonts w:ascii="Arial" w:hAnsi="Arial"/>
+                  <w:sz w:val="20"/>
+                </w:rPr>
+                <w:t>8</w:t>
+              </w:r>
+            </w:ins>
+            <w:ins w:id="13" w:author="Neil Powers" w:date="2020-07-16T08:27:00Z">
+              <w:r>
+                <w:rPr>
+                  <w:rFonts w:ascii="Arial" w:hAnsi="Arial"/>
+                  <w:sz w:val="20"/>
+                </w:rPr>
+                <w:t xml:space="preserve">, </w:t>
+              </w:r>
+            </w:ins>
+            <w:ins w:id="14" w:author="Neil Powers" w:date="2020-07-16T08:29:00Z">
+              <w:r>
+                <w:rPr>
+                  <w:rFonts w:ascii="Arial" w:hAnsi="Arial"/>
+                  <w:sz w:val="20"/>
+                </w:rPr>
+                <w:t>40-94, 41</w:t>
+              </w:r>
+            </w:ins>
+            <w:ins w:id="15" w:author="Neil Powers" w:date="2020-07-16T08:30:00Z">
+              <w:r>
+                <w:rPr>
+                  <w:rFonts w:ascii="Arial" w:hAnsi="Arial"/>
+                  <w:sz w:val="20"/>
+                </w:rPr>
+                <w:t>-95 (with half the mass going to 36-98, ¼ of the mass going to 40-94, and last ¼ going to 41-95</w:t>
+              </w:r>
+            </w:ins>
+            <w:bookmarkStart w:id="16" w:name="_GoBack"/>
+            <w:bookmarkEnd w:id="16"/>
+            <w:ins w:id="17" w:author="Neil Powers" w:date="2020-07-16T08:24:00Z">
+              <w:r>
+                <w:rPr>
+                  <w:rFonts w:ascii="Arial" w:hAnsi="Arial"/>
+                  <w:sz w:val="20"/>
+                </w:rPr>
+                <w:t xml:space="preserve"> </w:t>
+              </w:r>
+            </w:ins>
+            <w:r>
+              <w:rPr>
+                <w:rFonts w:ascii="Arial" w:hAnsi="Arial"/>
+                <w:sz w:val="20"/>
+              </w:rPr>
+              <w:t xml:space="preserve">starting </w:t>
             </w:r>
             <w:r>
               <w:rPr>
@@ -10664,13 +10745,49 @@
               </w:rPr>
               <w:t xml:space="preserve">on day </w:t>
             </w:r>
+            <w:ins w:id="18" w:author="Neil Powers" w:date="2020-07-16T08:25:00Z">
+              <w:r>
+                <w:rPr>
+                  <w:rFonts w:ascii="Calibri" w:hAnsi="Calibri" w:cs="Calibri"/>
+                  <w:color w:val="000000"/>
+                  <w:szCs w:val="22"/>
+                </w:rPr>
+                <w:t>365.25</w:t>
+              </w:r>
+              <w:r>
+                <w:rPr>
+                  <w:rFonts w:ascii="Calibri" w:hAnsi="Calibri" w:cs="Calibri"/>
+                  <w:color w:val="000000"/>
+                  <w:szCs w:val="22"/>
+                </w:rPr>
+                <w:t xml:space="preserve"> </w:t>
+              </w:r>
+            </w:ins>
             <w:r>
               <w:rPr>
                 <w:rFonts w:ascii="Calibri" w:hAnsi="Calibri" w:cs="Calibri"/>
                 <w:color w:val="000000"/>
                 <w:szCs w:val="22"/>
               </w:rPr>
-              <w:t>10592 (year 2046).</w:t>
+              <w:t xml:space="preserve">(year </w:t>
+            </w:r>
+            <w:ins w:id="19" w:author="Neil Powers" w:date="2020-07-16T08:25:00Z">
+              <w:r>
+                <w:rPr>
+                  <w:rFonts w:ascii="Calibri" w:hAnsi="Calibri" w:cs="Calibri"/>
+                  <w:color w:val="000000"/>
+                  <w:szCs w:val="22"/>
+                </w:rPr>
+                <w:t>2019</w:t>
+              </w:r>
+            </w:ins>
+            <w:r>
+              <w:rPr>
+                <w:rFonts w:ascii="Calibri" w:hAnsi="Calibri" w:cs="Calibri"/>
+                <w:color w:val="000000"/>
+                <w:szCs w:val="22"/>
+              </w:rPr>
+              <w:t>).</w:t>
             </w:r>
             <w:r>
               <w:rPr>
@@ -15594,8 +15711,6 @@
               </w:rPr>
               <w:t xml:space="preserve">removed </w:t>
             </w:r>
-            <w:bookmarkStart w:id="9" w:name="_GoBack"/>
-            <w:bookmarkEnd w:id="9"/>
             <w:r>
               <w:rPr>
                 <w:rFonts w:ascii="Arial" w:hAnsi="Arial"/>
@@ -15689,7 +15804,7 @@
         <w:pStyle w:val="paragraph"/>
         <w:textAlignment w:val="baseline"/>
       </w:pPr>
-      <w:bookmarkStart w:id="10" w:name="_Hlk42236879"/>
+      <w:bookmarkStart w:id="20" w:name="_Hlk42236879"/>
       <w:r>
         <w:rPr>
           <w:rStyle w:val="normaltextrun"/>
@@ -15948,7 +16063,7 @@
         </w:rPr>
         <w:t xml:space="preserve">Acceptance Test 2 is in Table A-2 of Appendix A. </w:t>
       </w:r>
-      <w:bookmarkStart w:id="11" w:name="_Hlk43813674"/>
+      <w:bookmarkStart w:id="21" w:name="_Hlk43813674"/>
       <w:r>
         <w:rPr>
           <w:rFonts w:ascii="Arial" w:hAnsi="Arial" w:cs="Arial"/>
@@ -16058,7 +16173,7 @@
         </w:rPr>
         <w:t xml:space="preserve"> </w:t>
       </w:r>
-      <w:bookmarkStart w:id="12" w:name="_Hlk43813702"/>
+      <w:bookmarkStart w:id="22" w:name="_Hlk43813702"/>
       <w:r>
         <w:rPr>
           <w:rFonts w:ascii="Arial" w:hAnsi="Arial" w:cs="Arial"/>
@@ -16066,7 +16181,7 @@
         </w:rPr>
         <w:t>as specified in Requirements Traceability Matrix in Table 1</w:t>
       </w:r>
-      <w:bookmarkEnd w:id="12"/>
+      <w:bookmarkEnd w:id="22"/>
       <w:r>
         <w:rPr>
           <w:rFonts w:ascii="Arial" w:hAnsi="Arial" w:cs="Arial"/>
@@ -16075,7 +16190,7 @@
         <w:t xml:space="preserve">. </w:t>
       </w:r>
     </w:p>
-    <w:bookmarkEnd w:id="11"/>
+    <w:bookmarkEnd w:id="21"/>
     <w:p>
       <w:pPr>
         <w:pStyle w:val="H1bodytext"/>
@@ -16198,7 +16313,7 @@
         <w:t>.</w:t>
       </w:r>
     </w:p>
-    <w:bookmarkEnd w:id="10"/>
+    <w:bookmarkEnd w:id="20"/>
     <w:p>
       <w:pPr>
         <w:pStyle w:val="H1bodytext"/>
@@ -16481,6 +16596,9 @@
           <w:ilvl w:val="0"/>
           <w:numId w:val="8"/>
         </w:numPr>
+        <w:rPr>
+          <w:ins w:id="23" w:author="Neil Powers" w:date="2020-07-09T13:05:00Z"/>
+        </w:rPr>
       </w:pPr>
       <w:r>
         <w:t xml:space="preserve">1.1 </w:t>
@@ -16515,6 +16633,40 @@
       <w:r>
         <w:t>.</w:t>
       </w:r>
+    </w:p>
+    <w:p>
+      <w:pPr>
+        <w:pStyle w:val="ListParagraph"/>
+        <w:numPr>
+          <w:ilvl w:val="0"/>
+          <w:numId w:val="8"/>
+        </w:numPr>
+      </w:pPr>
+      <w:ins w:id="24" w:author="Neil Powers" w:date="2020-07-09T13:05:00Z">
+        <w:r>
+          <w:t>1.</w:t>
+        </w:r>
+      </w:ins>
+      <w:ins w:id="25" w:author="Neil Powers" w:date="2020-07-09T13:06:00Z">
+        <w:r>
+          <w:t>2 = Bug fix.  When saturation layer changes for a cell in the last year of the time</w:t>
+        </w:r>
+      </w:ins>
+      <w:ins w:id="26" w:author="Neil Powers" w:date="2020-07-09T13:07:00Z">
+        <w:r>
+          <w:t xml:space="preserve"> series</w:t>
+        </w:r>
+      </w:ins>
+      <w:ins w:id="27" w:author="Neil Powers" w:date="2020-07-09T13:08:00Z">
+        <w:r>
+          <w:t xml:space="preserve"> and the layer it is moves to is dropped due to lack of mass,</w:t>
+        </w:r>
+      </w:ins>
+      <w:ins w:id="28" w:author="Neil Powers" w:date="2020-07-09T13:07:00Z">
+        <w:r>
+          <w:t xml:space="preserve"> it creates an issue in the checking files when rebuilding the data to compare to the original data.</w:t>
+        </w:r>
+      </w:ins>
     </w:p>
     <w:p>
       <w:pPr>
@@ -16543,7 +16695,7 @@
         </w:numPr>
         <w:jc w:val="center"/>
       </w:pPr>
-      <w:bookmarkStart w:id="13" w:name="_Ref33082828"/>
+      <w:bookmarkStart w:id="29" w:name="_Ref33082828"/>
     </w:p>
     <w:p>
       <w:pPr>
@@ -16612,7 +16764,7 @@
         </w:rPr>
         <w:fldChar w:fldCharType="end"/>
       </w:r>
-      <w:bookmarkEnd w:id="13"/>
+      <w:bookmarkEnd w:id="29"/>
     </w:p>
     <w:p>
       <w:pPr>
@@ -16660,7 +16812,7 @@
       </w:r>
     </w:p>
     <w:p>
-      <w:bookmarkStart w:id="14" w:name="_Hlk41469539"/>
+      <w:bookmarkStart w:id="30" w:name="_Hlk41469539"/>
       <w:r>
         <w:rPr>
           <w:rFonts w:ascii="Arial" w:hAnsi="Arial"/>
@@ -20322,7 +20474,7 @@
         <w:t xml:space="preserve">     </w:t>
       </w:r>
     </w:p>
-    <w:bookmarkEnd w:id="14"/>
+    <w:bookmarkEnd w:id="30"/>
     <w:p/>
     <w:tbl>
       <w:tblPr>
@@ -21835,7 +21987,7 @@
               </w:rPr>
               <w:t xml:space="preserve">). (use output/misc/flux_mass_shift_mapping.csv and </w:t>
             </w:r>
-            <w:bookmarkStart w:id="15" w:name="_Hlk43711110"/>
+            <w:bookmarkStart w:id="31" w:name="_Hlk43711110"/>
             <w:r>
               <w:rPr>
                 <w:rFonts w:ascii="Calibri" w:hAnsi="Calibri" w:cs="Calibri"/>
@@ -21844,7 +21996,7 @@
               </w:rPr>
               <w:t xml:space="preserve">output/misc/03_all_cell_by_day_dry_cell_shifted.csv </w:t>
             </w:r>
-            <w:bookmarkEnd w:id="15"/>
+            <w:bookmarkEnd w:id="31"/>
             <w:r>
               <w:rPr>
                 <w:rFonts w:ascii="Calibri" w:hAnsi="Calibri" w:cs="Calibri"/>
@@ -21903,7 +22055,7 @@
                 <w:sz w:val="20"/>
               </w:rPr>
             </w:pPr>
-            <w:bookmarkStart w:id="16" w:name="_Hlk43799552"/>
+            <w:bookmarkStart w:id="32" w:name="_Hlk43799552"/>
             <w:r>
               <w:rPr>
                 <w:rFonts w:ascii="Arial" w:hAnsi="Arial"/>
@@ -22399,7 +22551,7 @@
           </w:p>
         </w:tc>
       </w:tr>
-      <w:bookmarkEnd w:id="16"/>
+      <w:bookmarkEnd w:id="32"/>
       <w:tr>
         <w:trPr>
           <w:trHeight w:val="1313"/>
@@ -27795,7 +27947,7 @@
                 <w:sz w:val="20"/>
               </w:rPr>
             </w:pPr>
-            <w:bookmarkStart w:id="17" w:name="_Hlk42156722"/>
+            <w:bookmarkStart w:id="33" w:name="_Hlk42156722"/>
             <w:r>
               <w:rPr>
                 <w:rFonts w:ascii="Arial" w:hAnsi="Arial"/>
@@ -27949,7 +28101,7 @@
           </w:p>
         </w:tc>
       </w:tr>
-      <w:bookmarkEnd w:id="17"/>
+      <w:bookmarkEnd w:id="33"/>
       <w:tr>
         <w:trPr>
           <w:cantSplit/>
@@ -28217,7 +28369,7 @@
                 <w:sz w:val="20"/>
               </w:rPr>
             </w:pPr>
-            <w:bookmarkStart w:id="18" w:name="_Hlk42156757"/>
+            <w:bookmarkStart w:id="34" w:name="_Hlk42156757"/>
             <w:r>
               <w:rPr>
                 <w:rFonts w:ascii="Arial" w:hAnsi="Arial"/>
@@ -28280,7 +28432,7 @@
               </w:rPr>
               <w:t xml:space="preserve"> (IE .1%)</w:t>
             </w:r>
-            <w:bookmarkEnd w:id="18"/>
+            <w:bookmarkEnd w:id="34"/>
           </w:p>
         </w:tc>
         <w:tc>
@@ -33283,7 +33435,7 @@
                 <w:sz w:val="20"/>
               </w:rPr>
             </w:pPr>
-            <w:bookmarkStart w:id="19" w:name="_Hlk43806472"/>
+            <w:bookmarkStart w:id="35" w:name="_Hlk43806472"/>
             <w:r>
               <w:rPr>
                 <w:rFonts w:ascii="Arial" w:hAnsi="Arial"/>
@@ -33687,7 +33839,7 @@
           </w:p>
         </w:tc>
       </w:tr>
-      <w:bookmarkEnd w:id="19"/>
+      <w:bookmarkEnd w:id="35"/>
       <w:tr>
         <w:trPr>
           <w:cantSplit/>
@@ -35426,6 +35578,14 @@
 </w:numbering>
 </file>
 
+<file path=word/people.xml><?xml version="1.0" encoding="utf-8"?>
+<w15:people xmlns:wpc="http://schemas.microsoft.com/office/word/2010/wordprocessingCanvas" xmlns:cx="http://schemas.microsoft.com/office/drawing/2014/chartex" xmlns:cx1="http://schemas.microsoft.com/office/drawing/2015/9/8/chartex" xmlns:cx2="http://schemas.microsoft.com/office/drawing/2015/10/21/chartex" xmlns:cx3="http://schemas.microsoft.com/office/drawing/2016/5/9/chartex" xmlns:cx4="http://schemas.microsoft.com/office/drawing/2016/5/10/chartex" xmlns:cx5="http://schemas.microsoft.com/office/drawing/2016/5/11/chartex" xmlns:cx6="http://schemas.microsoft.com/office/drawing/2016/5/12/chartex" xmlns:cx7="http://schemas.microsoft.com/office/drawing/2016/5/13/chartex" xmlns:cx8="http://schemas.microsoft.com/office/drawing/2016/5/14/chartex" xmlns:mc="http://schemas.openxmlformats.org/markup-compatibility/2006" xmlns:aink="http://schemas.microsoft.com/office/drawing/2016/ink" xmlns:am3d="http://schemas.microsoft.com/office/drawing/2017/model3d" xmlns:o="urn:schemas-microsoft-com:office:office" xmlns:r="http://schemas.openxmlformats.org/officeDocument/2006/relationships" xmlns:m="http://schemas.openxmlformats.org/officeDocument/2006/math" xmlns:v="urn:schemas-microsoft-com:vml" xmlns:wp14="http://schemas.microsoft.com/office/word/2010/wordprocessingDrawing" xmlns:wp="http://schemas.openxmlformats.org/drawingml/2006/wordprocessingDrawing" xmlns:w10="urn:schemas-microsoft-com:office:word" xmlns:w="http://schemas.openxmlformats.org/wordprocessingml/2006/main" xmlns:w14="http://schemas.microsoft.com/office/word/2010/wordml" xmlns:w15="http://schemas.microsoft.com/office/word/2012/wordml" xmlns:w16cid="http://schemas.microsoft.com/office/word/2016/wordml/cid" xmlns:w16se="http://schemas.microsoft.com/office/word/2015/wordml/symex" xmlns:wpg="http://schemas.microsoft.com/office/word/2010/wordprocessingGroup" xmlns:wpi="http://schemas.microsoft.com/office/word/2010/wordprocessingInk" xmlns:wne="http://schemas.microsoft.com/office/word/2006/wordml" xmlns:wps="http://schemas.microsoft.com/office/word/2010/wordprocessingShape" mc:Ignorable="w14 w15 w16se w16cid wp14">
+  <w15:person w15:author="Neil Powers">
+    <w15:presenceInfo w15:providerId="AD" w15:userId="S::NPowers@intera.com::6da58edc-cb89-4612-be72-bb6babdbad9c"/>
+  </w15:person>
+</w15:people>
+</file>
+
 <file path=word/styles.xml><?xml version="1.0" encoding="utf-8"?>
 <w:styles xmlns:mc="http://schemas.openxmlformats.org/markup-compatibility/2006" xmlns:r="http://schemas.openxmlformats.org/officeDocument/2006/relationships" xmlns:w="http://schemas.openxmlformats.org/wordprocessingml/2006/main" xmlns:w14="http://schemas.microsoft.com/office/word/2010/wordml" xmlns:w15="http://schemas.microsoft.com/office/word/2012/wordml" xmlns:w16cid="http://schemas.microsoft.com/office/word/2016/wordml/cid" xmlns:w16se="http://schemas.microsoft.com/office/word/2015/wordml/symex" mc:Ignorable="w14 w15 w16se w16cid">
   <w:docDefaults>
@@ -35549,6 +35709,7 @@
     <w:lsdException w:name="HTML Sample" w:semiHidden="1" w:unhideWhenUsed="1"/>
     <w:lsdException w:name="HTML Typewriter" w:semiHidden="1" w:unhideWhenUsed="1"/>
     <w:lsdException w:name="HTML Variable" w:semiHidden="1" w:unhideWhenUsed="1"/>
+    <w:lsdException w:name="Normal Table" w:semiHidden="1" w:unhideWhenUsed="1"/>
     <w:lsdException w:name="annotation subject" w:semiHidden="1" w:unhideWhenUsed="1"/>
     <w:lsdException w:name="No List" w:semiHidden="1" w:unhideWhenUsed="1"/>
     <w:lsdException w:name="Outline List 1" w:semiHidden="1" w:unhideWhenUsed="1"/>
@@ -35595,8 +35756,10 @@
     <w:lsdException w:name="Table Subtle 2" w:semiHidden="1" w:unhideWhenUsed="1"/>
     <w:lsdException w:name="Table Web 1" w:semiHidden="1" w:unhideWhenUsed="1"/>
     <w:lsdException w:name="Table Web 2" w:semiHidden="1" w:unhideWhenUsed="1"/>
+    <w:lsdException w:name="Table Web 3" w:semiHidden="1" w:unhideWhenUsed="1"/>
     <w:lsdException w:name="Balloon Text" w:semiHidden="1" w:unhideWhenUsed="1"/>
     <w:lsdException w:name="Table Grid" w:uiPriority="39"/>
+    <w:lsdException w:name="Table Theme" w:semiHidden="1" w:unhideWhenUsed="1"/>
     <w:lsdException w:name="Placeholder Text" w:semiHidden="1"/>
     <w:lsdException w:name="No Spacing" w:uiPriority="1" w:qFormat="1"/>
     <w:lsdException w:name="Light Shading" w:uiPriority="60"/>
@@ -36883,10 +37046,12 @@
   <w:rsids>
     <w:rsidRoot w:val="001C5FDA"/>
     <w:rsid w:val="000A0096"/>
+    <w:rsid w:val="001739E4"/>
     <w:rsid w:val="001C5FDA"/>
     <w:rsid w:val="001D0A08"/>
     <w:rsid w:val="0025273A"/>
     <w:rsid w:val="0027178D"/>
+    <w:rsid w:val="002E6A26"/>
     <w:rsid w:val="003B636F"/>
     <w:rsid w:val="003C07D2"/>
     <w:rsid w:val="0045215E"/>
@@ -37064,6 +37229,7 @@
     <w:lsdException w:name="HTML Sample" w:semiHidden="1" w:unhideWhenUsed="1"/>
     <w:lsdException w:name="HTML Typewriter" w:semiHidden="1" w:unhideWhenUsed="1"/>
     <w:lsdException w:name="HTML Variable" w:semiHidden="1" w:unhideWhenUsed="1"/>
+    <w:lsdException w:name="Normal Table" w:semiHidden="1" w:unhideWhenUsed="1"/>
     <w:lsdException w:name="annotation subject" w:semiHidden="1" w:unhideWhenUsed="1"/>
     <w:lsdException w:name="No List" w:semiHidden="1" w:unhideWhenUsed="1"/>
     <w:lsdException w:name="Outline List 1" w:semiHidden="1" w:unhideWhenUsed="1"/>
@@ -37110,8 +37276,10 @@
     <w:lsdException w:name="Table Subtle 2" w:semiHidden="1" w:unhideWhenUsed="1"/>
     <w:lsdException w:name="Table Web 1" w:semiHidden="1" w:unhideWhenUsed="1"/>
     <w:lsdException w:name="Table Web 2" w:semiHidden="1" w:unhideWhenUsed="1"/>
+    <w:lsdException w:name="Table Web 3" w:semiHidden="1" w:unhideWhenUsed="1"/>
     <w:lsdException w:name="Balloon Text" w:semiHidden="1" w:unhideWhenUsed="1"/>
     <w:lsdException w:name="Table Grid" w:uiPriority="39"/>
+    <w:lsdException w:name="Table Theme" w:semiHidden="1" w:unhideWhenUsed="1"/>
     <w:lsdException w:name="Placeholder Text" w:semiHidden="1"/>
     <w:lsdException w:name="No Spacing" w:uiPriority="1" w:qFormat="1"/>
     <w:lsdException w:name="Light Shading" w:uiPriority="60"/>
@@ -37993,7 +38161,7 @@
 </file>
 
 <file path=customXml/itemProps4.xml><?xml version="1.0" encoding="utf-8"?>
-<ds:datastoreItem xmlns:ds="http://schemas.openxmlformats.org/officeDocument/2006/customXml" ds:itemID="{C435F350-C617-4AAA-B2E7-EAA85336EB8A}">
+<ds:datastoreItem xmlns:ds="http://schemas.openxmlformats.org/officeDocument/2006/customXml" ds:itemID="{C4B19033-58F8-4AB4-B74C-C87BBC06B934}">
   <ds:schemaRefs>
     <ds:schemaRef ds:uri="http://schemas.openxmlformats.org/officeDocument/2006/bibliography"/>
   </ds:schemaRefs>

</xml_diff>